<commit_message>
Adicionei mais um filme
</commit_message>
<xml_diff>
--- a/Filmes.docx
+++ b/Filmes.docx
@@ -25,6 +25,12 @@
     <w:p>
       <w:r>
         <w:t>Harry Potter</w:t>
+      </w:r>
+    </w:p>
+    <w:p/>
+    <w:p>
+      <w:r>
+        <w:t>Tenet</w:t>
       </w:r>
     </w:p>
     <w:p/>

</xml_diff>

<commit_message>
Adicionei meu filme favorito
</commit_message>
<xml_diff>
--- a/Filmes.docx
+++ b/Filmes.docx
@@ -31,6 +31,11 @@
     <w:p>
       <w:r>
         <w:t>Tenet</w:t>
+      </w:r>
+    </w:p>
+    <w:p>
+      <w:r>
+        <w:t>Vingadores Guerra Civil</w:t>
       </w:r>
     </w:p>
     <w:p/>

</xml_diff>

<commit_message>
Adicionei mais alguns filmes e um novo arquivo com músicas
</commit_message>
<xml_diff>
--- a/Filmes.docx
+++ b/Filmes.docx
@@ -36,6 +36,11 @@
     <w:p>
       <w:r>
         <w:t>Vingadores Guerra Civil</w:t>
+      </w:r>
+    </w:p>
+    <w:p>
+      <w:r>
+        <w:t>Ainda estou aqui</w:t>
       </w:r>
     </w:p>
     <w:p/>

</xml_diff>